<commit_message>
Fixed an off by one error
</commit_message>
<xml_diff>
--- a/Help/Help.docx
+++ b/Help/Help.docx
@@ -254,6 +254,39 @@
             <w:rPr>
               <w:b/>
             </w:rPr>
+            <w:t>v1.0.2</w:t>
+          </w:r>
+        </w:p>
+        <w:p>
+          <w:pPr>
+            <w:pStyle w:val="ListParagraph"/>
+            <w:numPr>
+              <w:ilvl w:val="0"/>
+              <w:numId w:val="3"/>
+            </w:numPr>
+          </w:pPr>
+          <w:r>
+            <w:t xml:space="preserve">Ensured that the field used by the CSV reader library is </w:t>
+          </w:r>
+          <w:r>
+            <w:t>de</w:t>
+          </w:r>
+          <w:bookmarkStart w:id="0" w:name="_GoBack"/>
+          <w:bookmarkEnd w:id="0"/>
+          <w:r>
+            <w:t>cremented by 1 as it uses a 0 based array</w:t>
+          </w:r>
+        </w:p>
+        <w:p>
+          <w:pPr>
+            <w:rPr>
+              <w:b/>
+            </w:rPr>
+          </w:pPr>
+          <w:r>
+            <w:rPr>
+              <w:b/>
+            </w:rPr>
             <w:t>v1.0.1</w:t>
           </w:r>
         </w:p>
@@ -271,8 +304,6 @@
           <w:r>
             <w:t xml:space="preserve"> due to parsing issues</w:t>
           </w:r>
-          <w:bookmarkStart w:id="0" w:name="_GoBack"/>
-          <w:bookmarkEnd w:id="0"/>
         </w:p>
         <w:p>
           <w:pPr>
@@ -363,8 +394,8 @@
       <w:tblLook w:val="04A0" w:firstRow="1" w:lastRow="0" w:firstColumn="1" w:lastColumn="0" w:noHBand="0" w:noVBand="1"/>
     </w:tblPr>
     <w:tblGrid>
-      <w:gridCol w:w="958"/>
-      <w:gridCol w:w="8284"/>
+      <w:gridCol w:w="936"/>
+      <w:gridCol w:w="8090"/>
     </w:tblGrid>
     <w:tr>
       <w:tc>
@@ -391,7 +422,7 @@
             <w:rPr>
               <w:noProof/>
             </w:rPr>
-            <w:t>2</w:t>
+            <w:t>1</w:t>
           </w:r>
           <w:r>
             <w:fldChar w:fldCharType="end"/>
@@ -465,7 +496,7 @@
       <w:tblLook w:val="04A0" w:firstRow="1" w:lastRow="0" w:firstColumn="1" w:lastColumn="0" w:noHBand="0" w:noVBand="1"/>
     </w:tblPr>
     <w:tblGrid>
-      <w:gridCol w:w="7019"/>
+      <w:gridCol w:w="6789"/>
       <w:gridCol w:w="2237"/>
     </w:tblGrid>
     <w:tr>
@@ -759,11 +790,127 @@
       </w:rPr>
     </w:lvl>
   </w:abstractNum>
+  <w:abstractNum w:abstractNumId="2">
+    <w:nsid w:val="78681254"/>
+    <w:multiLevelType w:val="hybridMultilevel"/>
+    <w:tmpl w:val="8222CCA8"/>
+    <w:lvl w:ilvl="0" w:tplc="08090005">
+      <w:start w:val="1"/>
+      <w:numFmt w:val="bullet"/>
+      <w:lvlText w:val=""/>
+      <w:lvlJc w:val="left"/>
+      <w:pPr>
+        <w:ind w:left="360" w:hanging="360"/>
+      </w:pPr>
+      <w:rPr>
+        <w:rFonts w:ascii="Wingdings" w:hAnsi="Wingdings" w:hint="default"/>
+      </w:rPr>
+    </w:lvl>
+    <w:lvl w:ilvl="1" w:tplc="08090003" w:tentative="1">
+      <w:start w:val="1"/>
+      <w:numFmt w:val="bullet"/>
+      <w:lvlText w:val="o"/>
+      <w:lvlJc w:val="left"/>
+      <w:pPr>
+        <w:ind w:left="1080" w:hanging="360"/>
+      </w:pPr>
+      <w:rPr>
+        <w:rFonts w:ascii="Courier New" w:hAnsi="Courier New" w:cs="Courier New" w:hint="default"/>
+      </w:rPr>
+    </w:lvl>
+    <w:lvl w:ilvl="2" w:tplc="08090005" w:tentative="1">
+      <w:start w:val="1"/>
+      <w:numFmt w:val="bullet"/>
+      <w:lvlText w:val=""/>
+      <w:lvlJc w:val="left"/>
+      <w:pPr>
+        <w:ind w:left="1800" w:hanging="360"/>
+      </w:pPr>
+      <w:rPr>
+        <w:rFonts w:ascii="Wingdings" w:hAnsi="Wingdings" w:hint="default"/>
+      </w:rPr>
+    </w:lvl>
+    <w:lvl w:ilvl="3" w:tplc="08090001" w:tentative="1">
+      <w:start w:val="1"/>
+      <w:numFmt w:val="bullet"/>
+      <w:lvlText w:val=""/>
+      <w:lvlJc w:val="left"/>
+      <w:pPr>
+        <w:ind w:left="2520" w:hanging="360"/>
+      </w:pPr>
+      <w:rPr>
+        <w:rFonts w:ascii="Symbol" w:hAnsi="Symbol" w:hint="default"/>
+      </w:rPr>
+    </w:lvl>
+    <w:lvl w:ilvl="4" w:tplc="08090003" w:tentative="1">
+      <w:start w:val="1"/>
+      <w:numFmt w:val="bullet"/>
+      <w:lvlText w:val="o"/>
+      <w:lvlJc w:val="left"/>
+      <w:pPr>
+        <w:ind w:left="3240" w:hanging="360"/>
+      </w:pPr>
+      <w:rPr>
+        <w:rFonts w:ascii="Courier New" w:hAnsi="Courier New" w:cs="Courier New" w:hint="default"/>
+      </w:rPr>
+    </w:lvl>
+    <w:lvl w:ilvl="5" w:tplc="08090005" w:tentative="1">
+      <w:start w:val="1"/>
+      <w:numFmt w:val="bullet"/>
+      <w:lvlText w:val=""/>
+      <w:lvlJc w:val="left"/>
+      <w:pPr>
+        <w:ind w:left="3960" w:hanging="360"/>
+      </w:pPr>
+      <w:rPr>
+        <w:rFonts w:ascii="Wingdings" w:hAnsi="Wingdings" w:hint="default"/>
+      </w:rPr>
+    </w:lvl>
+    <w:lvl w:ilvl="6" w:tplc="08090001" w:tentative="1">
+      <w:start w:val="1"/>
+      <w:numFmt w:val="bullet"/>
+      <w:lvlText w:val=""/>
+      <w:lvlJc w:val="left"/>
+      <w:pPr>
+        <w:ind w:left="4680" w:hanging="360"/>
+      </w:pPr>
+      <w:rPr>
+        <w:rFonts w:ascii="Symbol" w:hAnsi="Symbol" w:hint="default"/>
+      </w:rPr>
+    </w:lvl>
+    <w:lvl w:ilvl="7" w:tplc="08090003" w:tentative="1">
+      <w:start w:val="1"/>
+      <w:numFmt w:val="bullet"/>
+      <w:lvlText w:val="o"/>
+      <w:lvlJc w:val="left"/>
+      <w:pPr>
+        <w:ind w:left="5400" w:hanging="360"/>
+      </w:pPr>
+      <w:rPr>
+        <w:rFonts w:ascii="Courier New" w:hAnsi="Courier New" w:cs="Courier New" w:hint="default"/>
+      </w:rPr>
+    </w:lvl>
+    <w:lvl w:ilvl="8" w:tplc="08090005" w:tentative="1">
+      <w:start w:val="1"/>
+      <w:numFmt w:val="bullet"/>
+      <w:lvlText w:val=""/>
+      <w:lvlJc w:val="left"/>
+      <w:pPr>
+        <w:ind w:left="6120" w:hanging="360"/>
+      </w:pPr>
+      <w:rPr>
+        <w:rFonts w:ascii="Wingdings" w:hAnsi="Wingdings" w:hint="default"/>
+      </w:rPr>
+    </w:lvl>
+  </w:abstractNum>
   <w:num w:numId="1">
     <w:abstractNumId w:val="0"/>
   </w:num>
   <w:num w:numId="2">
     <w:abstractNumId w:val="1"/>
+  </w:num>
+  <w:num w:numId="3">
+    <w:abstractNumId w:val="2"/>
   </w:num>
 </w:numbering>
 </file>
@@ -1554,7 +1701,10 @@
   </w:compat>
   <w:rsids>
     <w:rsidRoot w:val="00AC480A"/>
+    <w:rsid w:val="0036778B"/>
     <w:rsid w:val="00AC480A"/>
+    <w:rsid w:val="00E21B40"/>
+    <w:rsid w:val="00EB4931"/>
   </w:rsids>
   <m:mathPr>
     <m:mathFont m:val="Cambria Math"/>
@@ -2329,7 +2479,7 @@
 </file>
 
 <file path=customXml/itemProps2.xml><?xml version="1.0" encoding="utf-8"?>
-<ds:datastoreItem xmlns:ds="http://schemas.openxmlformats.org/officeDocument/2006/customXml" ds:itemID="{631045A3-8CBF-48A0-A2D1-41E4AA8B4F72}">
+<ds:datastoreItem xmlns:ds="http://schemas.openxmlformats.org/officeDocument/2006/customXml" ds:itemID="{564C1620-274C-4D4A-995C-F492BF6F0BA3}">
   <ds:schemaRefs>
     <ds:schemaRef ds:uri="http://schemas.openxmlformats.org/officeDocument/2006/bibliography"/>
   </ds:schemaRefs>

</xml_diff>